<commit_message>
respondent background figure all created
</commit_message>
<xml_diff>
--- a/Survey Assessment/FirstImpSurvey.docx
+++ b/Survey Assessment/FirstImpSurvey.docx
@@ -54,7 +54,7 @@
         <w:t xml:space="preserve">2022</w:t>
       </w:r>
     </w:p>
-    <w:bookmarkStart w:id="23" w:name="respondents"/>
+    <w:bookmarkStart w:id="29" w:name="respondents"/>
     <w:p>
       <w:pPr>
         <w:pStyle w:val="Heading2"/>
@@ -118,8 +118,92 @@
           </wp:inline>
         </w:drawing>
       </w:r>
+      <w:r>
+        <w:drawing>
+          <wp:inline>
+            <wp:extent cx="5943600" cy="1981200"/>
+            <wp:effectExtent b="0" l="0" r="0" t="0"/>
+            <wp:docPr descr="" title="" id="24" name="Picture"/>
+            <a:graphic>
+              <a:graphicData uri="http://schemas.openxmlformats.org/drawingml/2006/picture">
+                <pic:pic>
+                  <pic:nvPicPr>
+                    <pic:cNvPr descr="FirstImpSurvey_files/figure-docx/respondent_figures-2.png" id="25" name="Picture"/>
+                    <pic:cNvPicPr>
+                      <a:picLocks noChangeArrowheads="1" noChangeAspect="1"/>
+                    </pic:cNvPicPr>
+                  </pic:nvPicPr>
+                  <pic:blipFill>
+                    <a:blip r:embed="rId23"/>
+                    <a:stretch>
+                      <a:fillRect/>
+                    </a:stretch>
+                  </pic:blipFill>
+                  <pic:spPr bwMode="auto">
+                    <a:xfrm>
+                      <a:off x="0" y="0"/>
+                      <a:ext cx="5943600" cy="1981200"/>
+                    </a:xfrm>
+                    <a:prstGeom prst="rect">
+                      <a:avLst/>
+                    </a:prstGeom>
+                    <a:noFill/>
+                    <a:ln w="9525">
+                      <a:noFill/>
+                      <a:headEnd/>
+                      <a:tailEnd/>
+                    </a:ln>
+                  </pic:spPr>
+                </pic:pic>
+              </a:graphicData>
+            </a:graphic>
+          </wp:inline>
+        </w:drawing>
+      </w:r>
+      <w:r>
+        <w:drawing>
+          <wp:inline>
+            <wp:extent cx="5943600" cy="1981200"/>
+            <wp:effectExtent b="0" l="0" r="0" t="0"/>
+            <wp:docPr descr="" title="" id="27" name="Picture"/>
+            <a:graphic>
+              <a:graphicData uri="http://schemas.openxmlformats.org/drawingml/2006/picture">
+                <pic:pic>
+                  <pic:nvPicPr>
+                    <pic:cNvPr descr="FirstImpSurvey_files/figure-docx/respondent_figures-3.png" id="28" name="Picture"/>
+                    <pic:cNvPicPr>
+                      <a:picLocks noChangeArrowheads="1" noChangeAspect="1"/>
+                    </pic:cNvPicPr>
+                  </pic:nvPicPr>
+                  <pic:blipFill>
+                    <a:blip r:embed="rId26"/>
+                    <a:stretch>
+                      <a:fillRect/>
+                    </a:stretch>
+                  </pic:blipFill>
+                  <pic:spPr bwMode="auto">
+                    <a:xfrm>
+                      <a:off x="0" y="0"/>
+                      <a:ext cx="5943600" cy="1981200"/>
+                    </a:xfrm>
+                    <a:prstGeom prst="rect">
+                      <a:avLst/>
+                    </a:prstGeom>
+                    <a:noFill/>
+                    <a:ln w="9525">
+                      <a:noFill/>
+                      <a:headEnd/>
+                      <a:tailEnd/>
+                    </a:ln>
+                  </pic:spPr>
+                </pic:pic>
+              </a:graphicData>
+            </a:graphic>
+          </wp:inline>
+        </w:drawing>
+      </w:r>
     </w:p>
-    <w:bookmarkEnd w:id="23"/>
+    <w:bookmarkEnd w:id="29"/>
     <w:sectPr>
       <w:headerReference r:id="rId10" w:type="default"/>
       <w:footerReference r:id="rId12" w:type="even"/>

</xml_diff>

<commit_message>
grid.arrange is the way to go
</commit_message>
<xml_diff>
--- a/Survey Assessment/FirstImpSurvey.docx
+++ b/Survey Assessment/FirstImpSurvey.docx
@@ -54,7 +54,7 @@
         <w:t xml:space="preserve">2022</w:t>
       </w:r>
     </w:p>
-    <w:bookmarkStart w:id="29" w:name="respondents"/>
+    <w:bookmarkStart w:id="26" w:name="respondents"/>
     <w:p>
       <w:pPr>
         <w:pStyle w:val="Heading2"/>
@@ -160,50 +160,8 @@
           </wp:inline>
         </w:drawing>
       </w:r>
-      <w:r>
-        <w:drawing>
-          <wp:inline>
-            <wp:extent cx="5943600" cy="1981200"/>
-            <wp:effectExtent b="0" l="0" r="0" t="0"/>
-            <wp:docPr descr="" title="" id="27" name="Picture"/>
-            <a:graphic>
-              <a:graphicData uri="http://schemas.openxmlformats.org/drawingml/2006/picture">
-                <pic:pic>
-                  <pic:nvPicPr>
-                    <pic:cNvPr descr="FirstImpSurvey_files/figure-docx/respondent_figures-3.png" id="28" name="Picture"/>
-                    <pic:cNvPicPr>
-                      <a:picLocks noChangeArrowheads="1" noChangeAspect="1"/>
-                    </pic:cNvPicPr>
-                  </pic:nvPicPr>
-                  <pic:blipFill>
-                    <a:blip r:embed="rId26"/>
-                    <a:stretch>
-                      <a:fillRect/>
-                    </a:stretch>
-                  </pic:blipFill>
-                  <pic:spPr bwMode="auto">
-                    <a:xfrm>
-                      <a:off x="0" y="0"/>
-                      <a:ext cx="5943600" cy="1981200"/>
-                    </a:xfrm>
-                    <a:prstGeom prst="rect">
-                      <a:avLst/>
-                    </a:prstGeom>
-                    <a:noFill/>
-                    <a:ln w="9525">
-                      <a:noFill/>
-                      <a:headEnd/>
-                      <a:tailEnd/>
-                    </a:ln>
-                  </pic:spPr>
-                </pic:pic>
-              </a:graphicData>
-            </a:graphic>
-          </wp:inline>
-        </w:drawing>
-      </w:r>
     </w:p>
-    <w:bookmarkEnd w:id="29"/>
+    <w:bookmarkEnd w:id="26"/>
     <w:sectPr>
       <w:headerReference r:id="rId10" w:type="default"/>
       <w:footerReference r:id="rId12" w:type="even"/>

</xml_diff>

<commit_message>
donut pie for response rate; trying fix dispeared order of bar in eth figure
</commit_message>
<xml_diff>
--- a/Survey Assessment/FirstImpSurvey.docx
+++ b/Survey Assessment/FirstImpSurvey.docx
@@ -54,7 +54,7 @@
         <w:t xml:space="preserve">2022</w:t>
       </w:r>
     </w:p>
-    <w:bookmarkStart w:id="26" w:name="respondents"/>
+    <w:bookmarkStart w:id="26" w:name="survey-respondents"/>
     <w:p>
       <w:pPr>
         <w:pStyle w:val="Heading2"/>
@@ -69,7 +69,7 @@
         <w:tab/>
       </w:r>
       <w:r>
-        <w:t xml:space="preserve">Respondents</w:t>
+        <w:t xml:space="preserve">Survey respondents</w:t>
       </w:r>
     </w:p>
     <w:p>
@@ -79,7 +79,7 @@
       <w:r>
         <w:drawing>
           <wp:inline>
-            <wp:extent cx="5943600" cy="1981200"/>
+            <wp:extent cx="5943600" cy="2377440"/>
             <wp:effectExtent b="0" l="0" r="0" t="0"/>
             <wp:docPr descr="" title="" id="21" name="Picture"/>
             <a:graphic>
@@ -100,7 +100,7 @@
                   <pic:spPr bwMode="auto">
                     <a:xfrm>
                       <a:off x="0" y="0"/>
-                      <a:ext cx="5943600" cy="1981200"/>
+                      <a:ext cx="5943600" cy="2377440"/>
                     </a:xfrm>
                     <a:prstGeom prst="rect">
                       <a:avLst/>
@@ -121,7 +121,7 @@
       <w:r>
         <w:drawing>
           <wp:inline>
-            <wp:extent cx="5943600" cy="1981200"/>
+            <wp:extent cx="5943600" cy="2377440"/>
             <wp:effectExtent b="0" l="0" r="0" t="0"/>
             <wp:docPr descr="" title="" id="24" name="Picture"/>
             <a:graphic>
@@ -142,7 +142,7 @@
                   <pic:spPr bwMode="auto">
                     <a:xfrm>
                       <a:off x="0" y="0"/>
-                      <a:ext cx="5943600" cy="1981200"/>
+                      <a:ext cx="5943600" cy="2377440"/>
                     </a:xfrm>
                     <a:prstGeom prst="rect">
                       <a:avLst/>
@@ -162,6 +162,109 @@
       </w:r>
     </w:p>
     <w:bookmarkEnd w:id="26"/>
+    <w:bookmarkStart w:id="27" w:name="satisfaction"/>
+    <w:p>
+      <w:pPr>
+        <w:pStyle w:val="Heading2"/>
+      </w:pPr>
+      <w:r>
+        <w:rPr>
+          <w:rStyle w:val="SectionNumber"/>
+        </w:rPr>
+        <w:t xml:space="preserve">0.2</w:t>
+      </w:r>
+      <w:r>
+        <w:tab/>
+      </w:r>
+      <w:r>
+        <w:t xml:space="preserve">Satisfaction</w:t>
+      </w:r>
+    </w:p>
+    <w:bookmarkEnd w:id="27"/>
+    <w:bookmarkStart w:id="28" w:name="services"/>
+    <w:p>
+      <w:pPr>
+        <w:pStyle w:val="Heading2"/>
+      </w:pPr>
+      <w:r>
+        <w:rPr>
+          <w:rStyle w:val="SectionNumber"/>
+        </w:rPr>
+        <w:t xml:space="preserve">0.3</w:t>
+      </w:r>
+      <w:r>
+        <w:tab/>
+      </w:r>
+      <w:r>
+        <w:t xml:space="preserve">Services</w:t>
+      </w:r>
+    </w:p>
+    <w:bookmarkEnd w:id="28"/>
+    <w:bookmarkStart w:id="29" w:name="emphasize"/>
+    <w:p>
+      <w:pPr>
+        <w:pStyle w:val="Heading2"/>
+      </w:pPr>
+      <w:r>
+        <w:rPr>
+          <w:rStyle w:val="SectionNumber"/>
+        </w:rPr>
+        <w:t xml:space="preserve">0.4</w:t>
+      </w:r>
+      <w:r>
+        <w:tab/>
+      </w:r>
+      <w:r>
+        <w:t xml:space="preserve">Emphasize</w:t>
+      </w:r>
+    </w:p>
+    <w:bookmarkEnd w:id="29"/>
+    <w:bookmarkStart w:id="30" w:name="faculty"/>
+    <w:p>
+      <w:pPr>
+        <w:pStyle w:val="Heading2"/>
+      </w:pPr>
+      <w:r>
+        <w:rPr>
+          <w:rStyle w:val="SectionNumber"/>
+        </w:rPr>
+        <w:t xml:space="preserve">0.5</w:t>
+      </w:r>
+      <w:r>
+        <w:tab/>
+      </w:r>
+      <w:r>
+        <w:t xml:space="preserve">Faculty</w:t>
+      </w:r>
+    </w:p>
+    <w:bookmarkEnd w:id="30"/>
+    <w:bookmarkStart w:id="31" w:name="connection"/>
+    <w:p>
+      <w:pPr>
+        <w:pStyle w:val="Heading2"/>
+      </w:pPr>
+      <w:r>
+        <w:rPr>
+          <w:rStyle w:val="SectionNumber"/>
+        </w:rPr>
+        <w:t xml:space="preserve">0.6</w:t>
+      </w:r>
+      <w:r>
+        <w:tab/>
+      </w:r>
+      <w:r>
+        <w:t xml:space="preserve">Connection</w:t>
+      </w:r>
+    </w:p>
+    <w:p>
+      <w:pPr>
+        <w:pStyle w:val="FirstParagraph"/>
+      </w:pPr>
+      <w:r>
+        <w:t xml:space="preserve">#Expect</w:t>
+      </w:r>
+    </w:p>
+    <w:bookmarkEnd w:id="31"/>
     <w:sectPr>
       <w:headerReference r:id="rId10" w:type="default"/>
       <w:footerReference r:id="rId12" w:type="even"/>

</xml_diff>

<commit_message>
finally respondents with grid arrange double, axis text n.dodge, and legend within plot
</commit_message>
<xml_diff>
--- a/Survey Assessment/FirstImpSurvey.docx
+++ b/Survey Assessment/FirstImpSurvey.docx
@@ -7,12 +7,6 @@
         <w:pStyle w:val="Title"/>
       </w:pPr>
       <w:r>
-        <w:t xml:space="preserve">2022</w:t>
-      </w:r>
-      <w:r>
-        <w:t xml:space="preserve"> </w:t>
-      </w:r>
-      <w:r>
         <w:t xml:space="preserve">First</w:t>
       </w:r>
       <w:r>
@@ -38,6 +32,24 @@
       <w:pPr>
         <w:pStyle w:val="Date"/>
       </w:pPr>
+      <w:r>
+        <w:t xml:space="preserve">Survey</w:t>
+      </w:r>
+      <w:r>
+        <w:t xml:space="preserve"> </w:t>
+      </w:r>
+      <w:r>
+        <w:t xml:space="preserve">Collected</w:t>
+      </w:r>
+      <w:r>
+        <w:t xml:space="preserve"> </w:t>
+      </w:r>
+      <w:r>
+        <w:t xml:space="preserve">during</w:t>
+      </w:r>
+      <w:r>
+        <w:t xml:space="preserve"> </w:t>
+      </w:r>
       <w:r>
         <w:t xml:space="preserve">Sep</w:t>
       </w:r>
@@ -79,7 +91,7 @@
       <w:r>
         <w:drawing>
           <wp:inline>
-            <wp:extent cx="5943600" cy="2377440"/>
+            <wp:extent cx="5943600" cy="2971800"/>
             <wp:effectExtent b="0" l="0" r="0" t="0"/>
             <wp:docPr descr="" title="" id="21" name="Picture"/>
             <a:graphic>
@@ -100,7 +112,7 @@
                   <pic:spPr bwMode="auto">
                     <a:xfrm>
                       <a:off x="0" y="0"/>
-                      <a:ext cx="5943600" cy="2377440"/>
+                      <a:ext cx="5943600" cy="2971800"/>
                     </a:xfrm>
                     <a:prstGeom prst="rect">
                       <a:avLst/>
@@ -121,7 +133,7 @@
       <w:r>
         <w:drawing>
           <wp:inline>
-            <wp:extent cx="5943600" cy="2377440"/>
+            <wp:extent cx="5943600" cy="2971800"/>
             <wp:effectExtent b="0" l="0" r="0" t="0"/>
             <wp:docPr descr="" title="" id="24" name="Picture"/>
             <a:graphic>
@@ -142,7 +154,7 @@
                   <pic:spPr bwMode="auto">
                     <a:xfrm>
                       <a:off x="0" y="0"/>
-                      <a:ext cx="5943600" cy="2377440"/>
+                      <a:ext cx="5943600" cy="2971800"/>
                     </a:xfrm>
                     <a:prstGeom prst="rect">
                       <a:avLst/>

</xml_diff>

<commit_message>
adjust lintype, geom_text color by year, etc. asethticl adjustment
</commit_message>
<xml_diff>
--- a/Survey Assessment/FirstImpSurvey.docx
+++ b/Survey Assessment/FirstImpSurvey.docx
@@ -174,7 +174,7 @@
       </w:r>
     </w:p>
     <w:bookmarkEnd w:id="26"/>
-    <w:bookmarkStart w:id="27" w:name="satisfaction"/>
+    <w:bookmarkStart w:id="30" w:name="satisfaction"/>
     <w:p>
       <w:pPr>
         <w:pStyle w:val="Heading2"/>
@@ -192,8 +192,55 @@
         <w:t xml:space="preserve">Satisfaction</w:t>
       </w:r>
     </w:p>
-    <w:bookmarkEnd w:id="27"/>
-    <w:bookmarkStart w:id="28" w:name="services"/>
+    <w:p>
+      <w:pPr>
+        <w:pStyle w:val="FirstParagraph"/>
+      </w:pPr>
+      <w:r>
+        <w:drawing>
+          <wp:inline>
+            <wp:extent cx="5943600" cy="2377440"/>
+            <wp:effectExtent b="0" l="0" r="0" t="0"/>
+            <wp:docPr descr="" title="" id="28" name="Picture"/>
+            <a:graphic>
+              <a:graphicData uri="http://schemas.openxmlformats.org/drawingml/2006/picture">
+                <pic:pic>
+                  <pic:nvPicPr>
+                    <pic:cNvPr descr="FirstImpSurvey_files/figure-docx/satis%20figure-1.png" id="29" name="Picture"/>
+                    <pic:cNvPicPr>
+                      <a:picLocks noChangeArrowheads="1" noChangeAspect="1"/>
+                    </pic:cNvPicPr>
+                  </pic:nvPicPr>
+                  <pic:blipFill>
+                    <a:blip r:embed="rId27"/>
+                    <a:stretch>
+                      <a:fillRect/>
+                    </a:stretch>
+                  </pic:blipFill>
+                  <pic:spPr bwMode="auto">
+                    <a:xfrm>
+                      <a:off x="0" y="0"/>
+                      <a:ext cx="5943600" cy="2377440"/>
+                    </a:xfrm>
+                    <a:prstGeom prst="rect">
+                      <a:avLst/>
+                    </a:prstGeom>
+                    <a:noFill/>
+                    <a:ln w="9525">
+                      <a:noFill/>
+                      <a:headEnd/>
+                      <a:tailEnd/>
+                    </a:ln>
+                  </pic:spPr>
+                </pic:pic>
+              </a:graphicData>
+            </a:graphic>
+          </wp:inline>
+        </w:drawing>
+      </w:r>
+    </w:p>
+    <w:bookmarkEnd w:id="30"/>
+    <w:bookmarkStart w:id="31" w:name="services-use-and-satisfaction"/>
     <w:p>
       <w:pPr>
         <w:pStyle w:val="Heading2"/>
@@ -208,11 +255,11 @@
         <w:tab/>
       </w:r>
       <w:r>
-        <w:t xml:space="preserve">Services</w:t>
+        <w:t xml:space="preserve">Services Use and Satisfaction</w:t>
       </w:r>
     </w:p>
-    <w:bookmarkEnd w:id="28"/>
-    <w:bookmarkStart w:id="29" w:name="emphasize"/>
+    <w:bookmarkEnd w:id="31"/>
+    <w:bookmarkStart w:id="32" w:name="emphasize-faculty-and-connect"/>
     <w:p>
       <w:pPr>
         <w:pStyle w:val="Heading2"/>
@@ -227,11 +274,11 @@
         <w:tab/>
       </w:r>
       <w:r>
-        <w:t xml:space="preserve">Emphasize</w:t>
+        <w:t xml:space="preserve">Emphasize, Faculty, and Connect</w:t>
       </w:r>
     </w:p>
-    <w:bookmarkEnd w:id="29"/>
-    <w:bookmarkStart w:id="30" w:name="faculty"/>
+    <w:bookmarkEnd w:id="32"/>
+    <w:bookmarkStart w:id="33" w:name="qualitative-analysis"/>
     <w:p>
       <w:pPr>
         <w:pStyle w:val="Heading2"/>
@@ -246,11 +293,11 @@
         <w:tab/>
       </w:r>
       <w:r>
-        <w:t xml:space="preserve">Faculty</w:t>
+        <w:t xml:space="preserve">Qualitative Analysis</w:t>
       </w:r>
     </w:p>
-    <w:bookmarkEnd w:id="30"/>
-    <w:bookmarkStart w:id="31" w:name="connection"/>
+    <w:bookmarkEnd w:id="33"/>
+    <w:bookmarkStart w:id="34" w:name="ethnicity-and-inclusion"/>
     <w:p>
       <w:pPr>
         <w:pStyle w:val="Heading2"/>
@@ -265,18 +312,10 @@
         <w:tab/>
       </w:r>
       <w:r>
-        <w:t xml:space="preserve">Connection</w:t>
+        <w:t xml:space="preserve">Ethnicity and Inclusion</w:t>
       </w:r>
     </w:p>
-    <w:p>
-      <w:pPr>
-        <w:pStyle w:val="FirstParagraph"/>
-      </w:pPr>
-      <w:r>
-        <w:t xml:space="preserve">#Expect</w:t>
-      </w:r>
-    </w:p>
-    <w:bookmarkEnd w:id="31"/>
+    <w:bookmarkEnd w:id="34"/>
     <w:sectPr>
       <w:headerReference r:id="rId10" w:type="default"/>
       <w:footerReference r:id="rId12" w:type="even"/>

</xml_diff>

<commit_message>
logo on each page upper right added
</commit_message>
<xml_diff>
--- a/Survey Assessment/FirstImpSurvey.docx
+++ b/Survey Assessment/FirstImpSurvey.docx
@@ -66,20 +66,37 @@
         <w:t xml:space="preserve">2022</w:t>
       </w:r>
     </w:p>
+    <w:sdt>
+      <w:sdtPr>
+        <w:docPartObj>
+          <w:docPartGallery w:val="Table of Contents"/>
+          <w:docPartUnique/>
+        </w:docPartObj>
+      </w:sdtPr>
+      <w:sdtContent>
+        <w:p>
+          <w:pPr>
+            <w:pStyle w:val="TOCHeading"/>
+          </w:pPr>
+          <w:r>
+            <w:t xml:space="preserve">Table of Contents</w:t>
+          </w:r>
+        </w:p>
+        <w:p>
+          <w:r>
+            <w:fldChar w:fldCharType="begin" w:dirty="true"/>
+            <w:instrText xml:space="preserve">TOC \o "1-3" \h \z \u</w:instrText>
+            <w:fldChar w:fldCharType="separate"/>
+            <w:fldChar w:fldCharType="end"/>
+          </w:r>
+        </w:p>
+      </w:sdtContent>
+    </w:sdt>
     <w:bookmarkStart w:id="26" w:name="survey-respondents"/>
     <w:p>
       <w:pPr>
         <w:pStyle w:val="Heading2"/>
       </w:pPr>
-      <w:r>
-        <w:rPr>
-          <w:rStyle w:val="SectionNumber"/>
-        </w:rPr>
-        <w:t xml:space="preserve">0.1</w:t>
-      </w:r>
-      <w:r>
-        <w:tab/>
-      </w:r>
       <w:r>
         <w:t xml:space="preserve">Survey respondents</w:t>
       </w:r>
@@ -174,20 +191,11 @@
       </w:r>
     </w:p>
     <w:bookmarkEnd w:id="26"/>
-    <w:bookmarkStart w:id="30" w:name="satisfaction"/>
+    <w:bookmarkStart w:id="34" w:name="satisfaction"/>
     <w:p>
       <w:pPr>
-        <w:pStyle w:val="Heading2"/>
-      </w:pPr>
-      <w:r>
-        <w:rPr>
-          <w:rStyle w:val="SectionNumber"/>
-        </w:rPr>
-        <w:t xml:space="preserve">0.2</w:t>
-      </w:r>
-      <w:r>
-        <w:tab/>
-      </w:r>
+        <w:pStyle w:val="Heading1"/>
+      </w:pPr>
       <w:r>
         <w:t xml:space="preserve">Satisfaction</w:t>
       </w:r>
@@ -239,82 +247,46 @@
         </w:drawing>
       </w:r>
     </w:p>
+    <w:bookmarkStart w:id="30" w:name="services-use-and-satisfaction"/>
+    <w:p>
+      <w:pPr>
+        <w:pStyle w:val="Heading2"/>
+      </w:pPr>
+      <w:r>
+        <w:t xml:space="preserve">Services Use and Satisfaction</w:t>
+      </w:r>
+    </w:p>
     <w:bookmarkEnd w:id="30"/>
-    <w:bookmarkStart w:id="31" w:name="services-use-and-satisfaction"/>
+    <w:bookmarkStart w:id="31" w:name="emphasize-faculty-and-connect"/>
     <w:p>
       <w:pPr>
         <w:pStyle w:val="Heading2"/>
       </w:pPr>
       <w:r>
-        <w:rPr>
-          <w:rStyle w:val="SectionNumber"/>
-        </w:rPr>
-        <w:t xml:space="preserve">0.3</w:t>
-      </w:r>
-      <w:r>
-        <w:tab/>
-      </w:r>
-      <w:r>
-        <w:t xml:space="preserve">Services Use and Satisfaction</w:t>
+        <w:t xml:space="preserve">Emphasize, Faculty, and Connect</w:t>
       </w:r>
     </w:p>
     <w:bookmarkEnd w:id="31"/>
-    <w:bookmarkStart w:id="32" w:name="emphasize-faculty-and-connect"/>
+    <w:bookmarkStart w:id="32" w:name="qualitative-analysis"/>
     <w:p>
       <w:pPr>
         <w:pStyle w:val="Heading2"/>
       </w:pPr>
       <w:r>
-        <w:rPr>
-          <w:rStyle w:val="SectionNumber"/>
-        </w:rPr>
-        <w:t xml:space="preserve">0.4</w:t>
-      </w:r>
-      <w:r>
-        <w:tab/>
-      </w:r>
-      <w:r>
-        <w:t xml:space="preserve">Emphasize, Faculty, and Connect</w:t>
+        <w:t xml:space="preserve">Qualitative Analysis</w:t>
       </w:r>
     </w:p>
     <w:bookmarkEnd w:id="32"/>
-    <w:bookmarkStart w:id="33" w:name="qualitative-analysis"/>
+    <w:bookmarkStart w:id="33" w:name="ethnicity-and-inclusion"/>
     <w:p>
       <w:pPr>
         <w:pStyle w:val="Heading2"/>
       </w:pPr>
       <w:r>
-        <w:rPr>
-          <w:rStyle w:val="SectionNumber"/>
-        </w:rPr>
-        <w:t xml:space="preserve">0.5</w:t>
-      </w:r>
-      <w:r>
-        <w:tab/>
-      </w:r>
-      <w:r>
-        <w:t xml:space="preserve">Qualitative Analysis</w:t>
+        <w:t xml:space="preserve">Ethnicity and Inclusion</w:t>
       </w:r>
     </w:p>
     <w:bookmarkEnd w:id="33"/>
-    <w:bookmarkStart w:id="34" w:name="ethnicity-and-inclusion"/>
-    <w:p>
-      <w:pPr>
-        <w:pStyle w:val="Heading2"/>
-      </w:pPr>
-      <w:r>
-        <w:rPr>
-          <w:rStyle w:val="SectionNumber"/>
-        </w:rPr>
-        <w:t xml:space="preserve">0.6</w:t>
-      </w:r>
-      <w:r>
-        <w:tab/>
-      </w:r>
-      <w:r>
-        <w:t xml:space="preserve">Ethnicity and Inclusion</w:t>
-      </w:r>
-    </w:p>
     <w:bookmarkEnd w:id="34"/>
     <w:sectPr>
       <w:headerReference r:id="rId10" w:type="default"/>

</xml_diff>

<commit_message>
mainfont with latex engine set
</commit_message>
<xml_diff>
--- a/Survey Assessment/FirstImpSurvey.docx
+++ b/Survey Assessment/FirstImpSurvey.docx
@@ -2,70 +2,6 @@
 <file path=word/document.xml><?xml version="1.0" encoding="utf-8"?>
 <w:document xmlns:w="http://schemas.openxmlformats.org/wordprocessingml/2006/main" xmlns:m="http://schemas.openxmlformats.org/officeDocument/2006/math" xmlns:r="http://schemas.openxmlformats.org/officeDocument/2006/relationships" xmlns:o="urn:schemas-microsoft-com:office:office" xmlns:v="urn:schemas-microsoft-com:vml" xmlns:w10="urn:schemas-microsoft-com:office:word" xmlns:a="http://schemas.openxmlformats.org/drawingml/2006/main" xmlns:pic="http://schemas.openxmlformats.org/drawingml/2006/picture" xmlns:wp="http://schemas.openxmlformats.org/drawingml/2006/wordprocessingDrawing">
   <w:body>
-    <w:p>
-      <w:pPr>
-        <w:pStyle w:val="Title"/>
-      </w:pPr>
-      <w:r>
-        <w:t xml:space="preserve">First</w:t>
-      </w:r>
-      <w:r>
-        <w:t xml:space="preserve"> </w:t>
-      </w:r>
-      <w:r>
-        <w:t xml:space="preserve">Impression</w:t>
-      </w:r>
-      <w:r>
-        <w:t xml:space="preserve"> </w:t>
-      </w:r>
-      <w:r>
-        <w:t xml:space="preserve">Survey</w:t>
-      </w:r>
-      <w:r>
-        <w:t xml:space="preserve"> </w:t>
-      </w:r>
-      <w:r>
-        <w:t xml:space="preserve">Results</w:t>
-      </w:r>
-    </w:p>
-    <w:p>
-      <w:pPr>
-        <w:pStyle w:val="Date"/>
-      </w:pPr>
-      <w:r>
-        <w:t xml:space="preserve">Survey</w:t>
-      </w:r>
-      <w:r>
-        <w:t xml:space="preserve"> </w:t>
-      </w:r>
-      <w:r>
-        <w:t xml:space="preserve">Collected</w:t>
-      </w:r>
-      <w:r>
-        <w:t xml:space="preserve"> </w:t>
-      </w:r>
-      <w:r>
-        <w:t xml:space="preserve">during</w:t>
-      </w:r>
-      <w:r>
-        <w:t xml:space="preserve"> </w:t>
-      </w:r>
-      <w:r>
-        <w:t xml:space="preserve">Sep</w:t>
-      </w:r>
-      <w:r>
-        <w:t xml:space="preserve"> </w:t>
-      </w:r>
-      <w:r>
-        <w:t xml:space="preserve">20-30,</w:t>
-      </w:r>
-      <w:r>
-        <w:t xml:space="preserve"> </w:t>
-      </w:r>
-      <w:r>
-        <w:t xml:space="preserve">2022</w:t>
-      </w:r>
-    </w:p>
     <w:bookmarkStart w:id="26" w:name="survey-respondents"/>
     <w:p>
       <w:pPr>

</xml_diff>

<commit_message>
service usage, for completed respones, their NA are also have not used
</commit_message>
<xml_diff>
--- a/Survey Assessment/FirstImpSurvey.docx
+++ b/Survey Assessment/FirstImpSurvey.docx
@@ -106,7 +106,7 @@
       </w:r>
     </w:p>
     <w:bookmarkEnd w:id="26"/>
-    <w:bookmarkStart w:id="30" w:name="satisfaction"/>
+    <w:bookmarkStart w:id="33" w:name="satisfaction"/>
     <w:p>
       <w:pPr>
         <w:pStyle w:val="Heading2"/>
@@ -129,7 +129,7 @@
               <a:graphicData uri="http://schemas.openxmlformats.org/drawingml/2006/picture">
                 <pic:pic>
                   <pic:nvPicPr>
-                    <pic:cNvPr descr="FirstImpSurvey_files/figure-docx/satis%20figure-1.png" id="29" name="Picture"/>
+                    <pic:cNvPr descr="FirstImpSurvey_files/figure-docx/satis.ac%20figure-1.png" id="29" name="Picture"/>
                     <pic:cNvPicPr>
                       <a:picLocks noChangeArrowheads="1" noChangeAspect="1"/>
                     </pic:cNvPicPr>
@@ -161,9 +161,51 @@
           </wp:inline>
         </w:drawing>
       </w:r>
+      <w:r>
+        <w:drawing>
+          <wp:inline>
+            <wp:extent cx="5943600" cy="2377440"/>
+            <wp:effectExtent b="0" l="0" r="0" t="0"/>
+            <wp:docPr descr="" title="" id="31" name="Picture"/>
+            <a:graphic>
+              <a:graphicData uri="http://schemas.openxmlformats.org/drawingml/2006/picture">
+                <pic:pic>
+                  <pic:nvPicPr>
+                    <pic:cNvPr descr="FirstImpSurvey_files/figure-docx/satis.ac%20figure-2.png" id="32" name="Picture"/>
+                    <pic:cNvPicPr>
+                      <a:picLocks noChangeArrowheads="1" noChangeAspect="1"/>
+                    </pic:cNvPicPr>
+                  </pic:nvPicPr>
+                  <pic:blipFill>
+                    <a:blip r:embed="rId30"/>
+                    <a:stretch>
+                      <a:fillRect/>
+                    </a:stretch>
+                  </pic:blipFill>
+                  <pic:spPr bwMode="auto">
+                    <a:xfrm>
+                      <a:off x="0" y="0"/>
+                      <a:ext cx="5943600" cy="2377440"/>
+                    </a:xfrm>
+                    <a:prstGeom prst="rect">
+                      <a:avLst/>
+                    </a:prstGeom>
+                    <a:noFill/>
+                    <a:ln w="9525">
+                      <a:noFill/>
+                      <a:headEnd/>
+                      <a:tailEnd/>
+                    </a:ln>
+                  </pic:spPr>
+                </pic:pic>
+              </a:graphicData>
+            </a:graphic>
+          </wp:inline>
+        </w:drawing>
+      </w:r>
     </w:p>
-    <w:bookmarkEnd w:id="30"/>
-    <w:bookmarkStart w:id="31" w:name="services-use-and-satisfaction"/>
+    <w:bookmarkEnd w:id="33"/>
+    <w:bookmarkStart w:id="37" w:name="services-use-and-satisfaction"/>
     <w:p>
       <w:pPr>
         <w:pStyle w:val="Heading2"/>
@@ -172,8 +214,55 @@
         <w:t xml:space="preserve">Services Use and Satisfaction</w:t>
       </w:r>
     </w:p>
-    <w:bookmarkEnd w:id="31"/>
-    <w:bookmarkStart w:id="32" w:name="emphasize-faculty-and-connect"/>
+    <w:p>
+      <w:pPr>
+        <w:pStyle w:val="FirstParagraph"/>
+      </w:pPr>
+      <w:r>
+        <w:drawing>
+          <wp:inline>
+            <wp:extent cx="5943600" cy="2377440"/>
+            <wp:effectExtent b="0" l="0" r="0" t="0"/>
+            <wp:docPr descr="" title="" id="35" name="Picture"/>
+            <a:graphic>
+              <a:graphicData uri="http://schemas.openxmlformats.org/drawingml/2006/picture">
+                <pic:pic>
+                  <pic:nvPicPr>
+                    <pic:cNvPr descr="FirstImpSurvey_files/figure-docx/service%20figure-1.png" id="36" name="Picture"/>
+                    <pic:cNvPicPr>
+                      <a:picLocks noChangeArrowheads="1" noChangeAspect="1"/>
+                    </pic:cNvPicPr>
+                  </pic:nvPicPr>
+                  <pic:blipFill>
+                    <a:blip r:embed="rId34"/>
+                    <a:stretch>
+                      <a:fillRect/>
+                    </a:stretch>
+                  </pic:blipFill>
+                  <pic:spPr bwMode="auto">
+                    <a:xfrm>
+                      <a:off x="0" y="0"/>
+                      <a:ext cx="5943600" cy="2377440"/>
+                    </a:xfrm>
+                    <a:prstGeom prst="rect">
+                      <a:avLst/>
+                    </a:prstGeom>
+                    <a:noFill/>
+                    <a:ln w="9525">
+                      <a:noFill/>
+                      <a:headEnd/>
+                      <a:tailEnd/>
+                    </a:ln>
+                  </pic:spPr>
+                </pic:pic>
+              </a:graphicData>
+            </a:graphic>
+          </wp:inline>
+        </w:drawing>
+      </w:r>
+    </w:p>
+    <w:bookmarkEnd w:id="37"/>
+    <w:bookmarkStart w:id="38" w:name="emphasize-faculty-and-connect"/>
     <w:p>
       <w:pPr>
         <w:pStyle w:val="Heading2"/>
@@ -182,8 +271,8 @@
         <w:t xml:space="preserve">Emphasize, Faculty, and Connect</w:t>
       </w:r>
     </w:p>
-    <w:bookmarkEnd w:id="32"/>
-    <w:bookmarkStart w:id="33" w:name="qualitative-analysis"/>
+    <w:bookmarkEnd w:id="38"/>
+    <w:bookmarkStart w:id="39" w:name="qualitative-analysis"/>
     <w:p>
       <w:pPr>
         <w:pStyle w:val="Heading2"/>
@@ -192,8 +281,8 @@
         <w:t xml:space="preserve">Qualitative Analysis</w:t>
       </w:r>
     </w:p>
-    <w:bookmarkEnd w:id="33"/>
-    <w:bookmarkStart w:id="34" w:name="ethnicity-and-inclusion"/>
+    <w:bookmarkEnd w:id="39"/>
+    <w:bookmarkStart w:id="40" w:name="ethnicity-and-inclusion"/>
     <w:p>
       <w:pPr>
         <w:pStyle w:val="Heading2"/>
@@ -202,7 +291,7 @@
         <w:t xml:space="preserve">Ethnicity and Inclusion</w:t>
       </w:r>
     </w:p>
-    <w:bookmarkEnd w:id="34"/>
+    <w:bookmarkEnd w:id="40"/>
     <w:sectPr>
       <w:headerReference r:id="rId10" w:type="default"/>
       <w:footerReference r:id="rId12" w:type="even"/>

</xml_diff>

<commit_message>
adjust plot.margin theme systematically,then only need care fig.height of arranged figures; add documentation notes/logics
</commit_message>
<xml_diff>
--- a/Survey Assessment/FirstImpSurvey.docx
+++ b/Survey Assessment/FirstImpSurvey.docx
@@ -2,13 +2,22 @@
 <file path=word/document.xml><?xml version="1.0" encoding="utf-8"?>
 <w:document xmlns:w="http://schemas.openxmlformats.org/wordprocessingml/2006/main" xmlns:m="http://schemas.openxmlformats.org/officeDocument/2006/math" xmlns:r="http://schemas.openxmlformats.org/officeDocument/2006/relationships" xmlns:o="urn:schemas-microsoft-com:office:office" xmlns:v="urn:schemas-microsoft-com:vml" xmlns:w10="urn:schemas-microsoft-com:office:word" xmlns:a="http://schemas.openxmlformats.org/drawingml/2006/main" xmlns:pic="http://schemas.openxmlformats.org/drawingml/2006/picture" xmlns:wp="http://schemas.openxmlformats.org/drawingml/2006/wordprocessingDrawing">
   <w:body>
-    <w:bookmarkStart w:id="26" w:name="survey-respondents"/>
+    <w:bookmarkStart w:id="28" w:name="first-impression-survey"/>
+    <w:p>
+      <w:pPr>
+        <w:pStyle w:val="Heading1"/>
+      </w:pPr>
+      <w:r>
+        <w:t xml:space="preserve">2022 First Impression Survey</w:t>
+      </w:r>
+    </w:p>
+    <w:bookmarkStart w:id="23" w:name="response-rate"/>
     <w:p>
       <w:pPr>
         <w:pStyle w:val="Heading2"/>
       </w:pPr>
       <w:r>
-        <w:t xml:space="preserve">Survey respondents</w:t>
+        <w:t xml:space="preserve">Response Rate</w:t>
       </w:r>
     </w:p>
     <w:p>
@@ -18,7 +27,7 @@
       <w:r>
         <w:drawing>
           <wp:inline>
-            <wp:extent cx="5943600" cy="2971800"/>
+            <wp:extent cx="5943600" cy="4754880"/>
             <wp:effectExtent b="0" l="0" r="0" t="0"/>
             <wp:docPr descr="" title="" id="21" name="Picture"/>
             <a:graphic>
@@ -39,7 +48,7 @@
                   <pic:spPr bwMode="auto">
                     <a:xfrm>
                       <a:off x="0" y="0"/>
-                      <a:ext cx="5943600" cy="2971800"/>
+                      <a:ext cx="5943600" cy="4754880"/>
                     </a:xfrm>
                     <a:prstGeom prst="rect">
                       <a:avLst/>
@@ -58,27 +67,37 @@
         </w:drawing>
       </w:r>
     </w:p>
-    <w:p>
-      <w:pPr>
-        <w:pStyle w:val="BodyText"/>
+    <w:bookmarkEnd w:id="23"/>
+    <w:bookmarkStart w:id="27" w:name="respondent-ethnicity"/>
+    <w:p>
+      <w:pPr>
+        <w:pStyle w:val="Heading2"/>
+      </w:pPr>
+      <w:r>
+        <w:t xml:space="preserve">Respondent Ethnicity</w:t>
+      </w:r>
+    </w:p>
+    <w:p>
+      <w:pPr>
+        <w:pStyle w:val="FirstParagraph"/>
       </w:pPr>
       <w:r>
         <w:drawing>
           <wp:inline>
-            <wp:extent cx="5943600" cy="2377440"/>
+            <wp:extent cx="5943600" cy="4754880"/>
             <wp:effectExtent b="0" l="0" r="0" t="0"/>
-            <wp:docPr descr="" title="" id="24" name="Picture"/>
+            <wp:docPr descr="" title="" id="25" name="Picture"/>
             <a:graphic>
               <a:graphicData uri="http://schemas.openxmlformats.org/drawingml/2006/picture">
                 <pic:pic>
                   <pic:nvPicPr>
-                    <pic:cNvPr descr="FirstImpSurvey_files/figure-docx/unnamed-chunk-1-1.png" id="25" name="Picture"/>
+                    <pic:cNvPr descr="FirstImpSurvey_files/figure-docx/eth%20figure-1.png" id="26" name="Picture"/>
                     <pic:cNvPicPr>
                       <a:picLocks noChangeArrowheads="1" noChangeAspect="1"/>
                     </pic:cNvPicPr>
                   </pic:nvPicPr>
                   <pic:blipFill>
-                    <a:blip r:embed="rId23"/>
+                    <a:blip r:embed="rId24"/>
                     <a:stretch>
                       <a:fillRect/>
                     </a:stretch>
@@ -86,7 +105,7 @@
                   <pic:spPr bwMode="auto">
                     <a:xfrm>
                       <a:off x="0" y="0"/>
-                      <a:ext cx="5943600" cy="2377440"/>
+                      <a:ext cx="5943600" cy="4754880"/>
                     </a:xfrm>
                     <a:prstGeom prst="rect">
                       <a:avLst/>
@@ -105,14 +124,24 @@
         </w:drawing>
       </w:r>
     </w:p>
-    <w:bookmarkEnd w:id="26"/>
-    <w:bookmarkStart w:id="33" w:name="satisfaction"/>
+    <w:bookmarkEnd w:id="27"/>
+    <w:bookmarkEnd w:id="28"/>
+    <w:bookmarkStart w:id="37" w:name="satisfaction"/>
+    <w:p>
+      <w:pPr>
+        <w:pStyle w:val="Heading1"/>
+      </w:pPr>
+      <w:r>
+        <w:t xml:space="preserve">Satisfaction</w:t>
+      </w:r>
+    </w:p>
+    <w:bookmarkStart w:id="32" w:name="academic-satisfaction"/>
     <w:p>
       <w:pPr>
         <w:pStyle w:val="Heading2"/>
       </w:pPr>
       <w:r>
-        <w:t xml:space="preserve">Satisfaction</w:t>
+        <w:t xml:space="preserve">Academic Satisfaction</w:t>
       </w:r>
     </w:p>
     <w:p>
@@ -122,20 +151,20 @@
       <w:r>
         <w:drawing>
           <wp:inline>
-            <wp:extent cx="5943600" cy="2377440"/>
+            <wp:extent cx="5943600" cy="4754880"/>
             <wp:effectExtent b="0" l="0" r="0" t="0"/>
-            <wp:docPr descr="" title="" id="28" name="Picture"/>
+            <wp:docPr descr="" title="" id="30" name="Picture"/>
             <a:graphic>
               <a:graphicData uri="http://schemas.openxmlformats.org/drawingml/2006/picture">
                 <pic:pic>
                   <pic:nvPicPr>
-                    <pic:cNvPr descr="FirstImpSurvey_files/figure-docx/satis.ac%20figure-1.png" id="29" name="Picture"/>
+                    <pic:cNvPr descr="FirstImpSurvey_files/figure-docx/satis%20figure-1.png" id="31" name="Picture"/>
                     <pic:cNvPicPr>
                       <a:picLocks noChangeArrowheads="1" noChangeAspect="1"/>
                     </pic:cNvPicPr>
                   </pic:nvPicPr>
                   <pic:blipFill>
-                    <a:blip r:embed="rId27"/>
+                    <a:blip r:embed="rId29"/>
                     <a:stretch>
                       <a:fillRect/>
                     </a:stretch>
@@ -143,7 +172,7 @@
                   <pic:spPr bwMode="auto">
                     <a:xfrm>
                       <a:off x="0" y="0"/>
-                      <a:ext cx="5943600" cy="2377440"/>
+                      <a:ext cx="5943600" cy="4754880"/>
                     </a:xfrm>
                     <a:prstGeom prst="rect">
                       <a:avLst/>
@@ -161,23 +190,38 @@
           </wp:inline>
         </w:drawing>
       </w:r>
+    </w:p>
+    <w:bookmarkEnd w:id="32"/>
+    <w:bookmarkStart w:id="36" w:name="life-satisfaction"/>
+    <w:p>
+      <w:pPr>
+        <w:pStyle w:val="Heading2"/>
+      </w:pPr>
+      <w:r>
+        <w:t xml:space="preserve">Life Satisfaction</w:t>
+      </w:r>
+    </w:p>
+    <w:p>
+      <w:pPr>
+        <w:pStyle w:val="FirstParagraph"/>
+      </w:pPr>
       <w:r>
         <w:drawing>
           <wp:inline>
-            <wp:extent cx="5943600" cy="2377440"/>
+            <wp:extent cx="5943600" cy="4754880"/>
             <wp:effectExtent b="0" l="0" r="0" t="0"/>
-            <wp:docPr descr="" title="" id="31" name="Picture"/>
+            <wp:docPr descr="" title="" id="34" name="Picture"/>
             <a:graphic>
               <a:graphicData uri="http://schemas.openxmlformats.org/drawingml/2006/picture">
                 <pic:pic>
                   <pic:nvPicPr>
-                    <pic:cNvPr descr="FirstImpSurvey_files/figure-docx/satis.ac%20figure-2.png" id="32" name="Picture"/>
+                    <pic:cNvPr descr="FirstImpSurvey_files/figure-docx/satis.life%20figure-1.png" id="35" name="Picture"/>
                     <pic:cNvPicPr>
                       <a:picLocks noChangeArrowheads="1" noChangeAspect="1"/>
                     </pic:cNvPicPr>
                   </pic:nvPicPr>
                   <pic:blipFill>
-                    <a:blip r:embed="rId30"/>
+                    <a:blip r:embed="rId33"/>
                     <a:stretch>
                       <a:fillRect/>
                     </a:stretch>
@@ -185,7 +229,7 @@
                   <pic:spPr bwMode="auto">
                     <a:xfrm>
                       <a:off x="0" y="0"/>
-                      <a:ext cx="5943600" cy="2377440"/>
+                      <a:ext cx="5943600" cy="4754880"/>
                     </a:xfrm>
                     <a:prstGeom prst="rect">
                       <a:avLst/>
@@ -204,14 +248,24 @@
         </w:drawing>
       </w:r>
     </w:p>
-    <w:bookmarkEnd w:id="33"/>
-    <w:bookmarkStart w:id="37" w:name="services-use-and-satisfaction"/>
+    <w:bookmarkEnd w:id="36"/>
+    <w:bookmarkEnd w:id="37"/>
+    <w:bookmarkStart w:id="46" w:name="services"/>
+    <w:p>
+      <w:pPr>
+        <w:pStyle w:val="Heading1"/>
+      </w:pPr>
+      <w:r>
+        <w:t xml:space="preserve">Services</w:t>
+      </w:r>
+    </w:p>
+    <w:bookmarkStart w:id="41" w:name="services-usage"/>
     <w:p>
       <w:pPr>
         <w:pStyle w:val="Heading2"/>
       </w:pPr>
       <w:r>
-        <w:t xml:space="preserve">Services Use and Satisfaction</w:t>
+        <w:t xml:space="preserve">Services Usage</w:t>
       </w:r>
     </w:p>
     <w:p>
@@ -221,20 +275,20 @@
       <w:r>
         <w:drawing>
           <wp:inline>
-            <wp:extent cx="5943600" cy="2377440"/>
+            <wp:extent cx="5943600" cy="4754880"/>
             <wp:effectExtent b="0" l="0" r="0" t="0"/>
-            <wp:docPr descr="" title="" id="35" name="Picture"/>
+            <wp:docPr descr="" title="" id="39" name="Picture"/>
             <a:graphic>
               <a:graphicData uri="http://schemas.openxmlformats.org/drawingml/2006/picture">
                 <pic:pic>
                   <pic:nvPicPr>
-                    <pic:cNvPr descr="FirstImpSurvey_files/figure-docx/service%20figure-1.png" id="36" name="Picture"/>
+                    <pic:cNvPr descr="FirstImpSurvey_files/figure-docx/service%20figure-1.png" id="40" name="Picture"/>
                     <pic:cNvPicPr>
                       <a:picLocks noChangeArrowheads="1" noChangeAspect="1"/>
                     </pic:cNvPicPr>
                   </pic:nvPicPr>
                   <pic:blipFill>
-                    <a:blip r:embed="rId34"/>
+                    <a:blip r:embed="rId38"/>
                     <a:stretch>
                       <a:fillRect/>
                     </a:stretch>
@@ -242,7 +296,7 @@
                   <pic:spPr bwMode="auto">
                     <a:xfrm>
                       <a:off x="0" y="0"/>
-                      <a:ext cx="5943600" cy="2377440"/>
+                      <a:ext cx="5943600" cy="4754880"/>
                     </a:xfrm>
                     <a:prstGeom prst="rect">
                       <a:avLst/>
@@ -261,37 +315,570 @@
         </w:drawing>
       </w:r>
     </w:p>
-    <w:bookmarkEnd w:id="37"/>
-    <w:bookmarkStart w:id="38" w:name="emphasize-faculty-and-connect"/>
+    <w:bookmarkEnd w:id="41"/>
+    <w:bookmarkStart w:id="45" w:name="services-satisfaction"/>
     <w:p>
       <w:pPr>
         <w:pStyle w:val="Heading2"/>
       </w:pPr>
       <w:r>
-        <w:t xml:space="preserve">Emphasize, Faculty, and Connect</w:t>
-      </w:r>
-    </w:p>
-    <w:bookmarkEnd w:id="38"/>
-    <w:bookmarkStart w:id="39" w:name="qualitative-analysis"/>
+        <w:t xml:space="preserve">Services Satisfaction</w:t>
+      </w:r>
+    </w:p>
+    <w:p>
+      <w:pPr>
+        <w:pStyle w:val="FirstParagraph"/>
+      </w:pPr>
+      <w:r>
+        <w:drawing>
+          <wp:inline>
+            <wp:extent cx="5943600" cy="4754880"/>
+            <wp:effectExtent b="0" l="0" r="0" t="0"/>
+            <wp:docPr descr="" title="" id="43" name="Picture"/>
+            <a:graphic>
+              <a:graphicData uri="http://schemas.openxmlformats.org/drawingml/2006/picture">
+                <pic:pic>
+                  <pic:nvPicPr>
+                    <pic:cNvPr descr="FirstImpSurvey_files/figure-docx/service.satis%20figure-1.png" id="44" name="Picture"/>
+                    <pic:cNvPicPr>
+                      <a:picLocks noChangeArrowheads="1" noChangeAspect="1"/>
+                    </pic:cNvPicPr>
+                  </pic:nvPicPr>
+                  <pic:blipFill>
+                    <a:blip r:embed="rId42"/>
+                    <a:stretch>
+                      <a:fillRect/>
+                    </a:stretch>
+                  </pic:blipFill>
+                  <pic:spPr bwMode="auto">
+                    <a:xfrm>
+                      <a:off x="0" y="0"/>
+                      <a:ext cx="5943600" cy="4754880"/>
+                    </a:xfrm>
+                    <a:prstGeom prst="rect">
+                      <a:avLst/>
+                    </a:prstGeom>
+                    <a:noFill/>
+                    <a:ln w="9525">
+                      <a:noFill/>
+                      <a:headEnd/>
+                      <a:tailEnd/>
+                    </a:ln>
+                  </pic:spPr>
+                </pic:pic>
+              </a:graphicData>
+            </a:graphic>
+          </wp:inline>
+        </w:drawing>
+      </w:r>
+    </w:p>
+    <w:bookmarkEnd w:id="45"/>
+    <w:bookmarkEnd w:id="46"/>
+    <w:bookmarkStart w:id="55" w:name="academic-and-social-support"/>
+    <w:p>
+      <w:pPr>
+        <w:pStyle w:val="Heading1"/>
+      </w:pPr>
+      <w:r>
+        <w:t xml:space="preserve">Academic and Social Support</w:t>
+      </w:r>
+    </w:p>
+    <w:bookmarkStart w:id="50" w:name="academic-and-social-support-1"/>
     <w:p>
       <w:pPr>
         <w:pStyle w:val="Heading2"/>
       </w:pPr>
       <w:r>
-        <w:t xml:space="preserve">Qualitative Analysis</w:t>
-      </w:r>
-    </w:p>
-    <w:bookmarkEnd w:id="39"/>
-    <w:bookmarkStart w:id="40" w:name="ethnicity-and-inclusion"/>
+        <w:t xml:space="preserve">2022 Academic and Social Support</w:t>
+      </w:r>
+    </w:p>
+    <w:p>
+      <w:pPr>
+        <w:pStyle w:val="FirstParagraph"/>
+      </w:pPr>
+      <w:r>
+        <w:drawing>
+          <wp:inline>
+            <wp:extent cx="5943600" cy="4754880"/>
+            <wp:effectExtent b="0" l="0" r="0" t="0"/>
+            <wp:docPr descr="" title="" id="48" name="Picture"/>
+            <a:graphic>
+              <a:graphicData uri="http://schemas.openxmlformats.org/drawingml/2006/picture">
+                <pic:pic>
+                  <pic:nvPicPr>
+                    <pic:cNvPr descr="FirstImpSurvey_files/figure-docx/empfaculty-1.png" id="49" name="Picture"/>
+                    <pic:cNvPicPr>
+                      <a:picLocks noChangeArrowheads="1" noChangeAspect="1"/>
+                    </pic:cNvPicPr>
+                  </pic:nvPicPr>
+                  <pic:blipFill>
+                    <a:blip r:embed="rId47"/>
+                    <a:stretch>
+                      <a:fillRect/>
+                    </a:stretch>
+                  </pic:blipFill>
+                  <pic:spPr bwMode="auto">
+                    <a:xfrm>
+                      <a:off x="0" y="0"/>
+                      <a:ext cx="5943600" cy="4754880"/>
+                    </a:xfrm>
+                    <a:prstGeom prst="rect">
+                      <a:avLst/>
+                    </a:prstGeom>
+                    <a:noFill/>
+                    <a:ln w="9525">
+                      <a:noFill/>
+                      <a:headEnd/>
+                      <a:tailEnd/>
+                    </a:ln>
+                  </pic:spPr>
+                </pic:pic>
+              </a:graphicData>
+            </a:graphic>
+          </wp:inline>
+        </w:drawing>
+      </w:r>
+    </w:p>
+    <w:bookmarkEnd w:id="50"/>
+    <w:bookmarkStart w:id="54" w:name="X944d76cd3848f24c355573a80eca8f94d2433a2"/>
     <w:p>
       <w:pPr>
         <w:pStyle w:val="Heading2"/>
       </w:pPr>
       <w:r>
-        <w:t xml:space="preserve">Ethnicity and Inclusion</w:t>
-      </w:r>
-    </w:p>
-    <w:bookmarkEnd w:id="40"/>
+        <w:t xml:space="preserve">Historical Academic and Social Support (on scale of 1-6)</w:t>
+      </w:r>
+    </w:p>
+    <w:p>
+      <w:pPr>
+        <w:pStyle w:val="FirstParagraph"/>
+      </w:pPr>
+      <w:r>
+        <w:drawing>
+          <wp:inline>
+            <wp:extent cx="5943600" cy="4754880"/>
+            <wp:effectExtent b="0" l="0" r="0" t="0"/>
+            <wp:docPr descr="" title="" id="52" name="Picture"/>
+            <a:graphic>
+              <a:graphicData uri="http://schemas.openxmlformats.org/drawingml/2006/picture">
+                <pic:pic>
+                  <pic:nvPicPr>
+                    <pic:cNvPr descr="FirstImpSurvey_files/figure-docx/numfigure-1.png" id="53" name="Picture"/>
+                    <pic:cNvPicPr>
+                      <a:picLocks noChangeArrowheads="1" noChangeAspect="1"/>
+                    </pic:cNvPicPr>
+                  </pic:nvPicPr>
+                  <pic:blipFill>
+                    <a:blip r:embed="rId51"/>
+                    <a:stretch>
+                      <a:fillRect/>
+                    </a:stretch>
+                  </pic:blipFill>
+                  <pic:spPr bwMode="auto">
+                    <a:xfrm>
+                      <a:off x="0" y="0"/>
+                      <a:ext cx="5943600" cy="4754880"/>
+                    </a:xfrm>
+                    <a:prstGeom prst="rect">
+                      <a:avLst/>
+                    </a:prstGeom>
+                    <a:noFill/>
+                    <a:ln w="9525">
+                      <a:noFill/>
+                      <a:headEnd/>
+                      <a:tailEnd/>
+                    </a:ln>
+                  </pic:spPr>
+                </pic:pic>
+              </a:graphicData>
+            </a:graphic>
+          </wp:inline>
+        </w:drawing>
+      </w:r>
+    </w:p>
+    <w:bookmarkEnd w:id="54"/>
+    <w:bookmarkEnd w:id="55"/>
+    <w:bookmarkStart w:id="60" w:name="difference-by-ethnicity"/>
+    <w:p>
+      <w:pPr>
+        <w:pStyle w:val="Heading1"/>
+      </w:pPr>
+      <w:r>
+        <w:t xml:space="preserve">Difference by Ethnicity</w:t>
+      </w:r>
+    </w:p>
+    <w:bookmarkStart w:id="59" w:name="counseling-service-satisfaction"/>
+    <w:p>
+      <w:pPr>
+        <w:pStyle w:val="Heading2"/>
+      </w:pPr>
+      <w:r>
+        <w:t xml:space="preserve">Counseling Service Satisfaction</w:t>
+      </w:r>
+    </w:p>
+    <w:p>
+      <w:pPr>
+        <w:pStyle w:val="FirstParagraph"/>
+      </w:pPr>
+      <w:r>
+        <w:drawing>
+          <wp:inline>
+            <wp:extent cx="5943600" cy="4754880"/>
+            <wp:effectExtent b="0" l="0" r="0" t="0"/>
+            <wp:docPr descr="" title="" id="57" name="Picture"/>
+            <a:graphic>
+              <a:graphicData uri="http://schemas.openxmlformats.org/drawingml/2006/picture">
+                <pic:pic>
+                  <pic:nvPicPr>
+                    <pic:cNvPr descr="FirstImpSurvey_files/figure-docx/ethdiff-1.png" id="58" name="Picture"/>
+                    <pic:cNvPicPr>
+                      <a:picLocks noChangeArrowheads="1" noChangeAspect="1"/>
+                    </pic:cNvPicPr>
+                  </pic:nvPicPr>
+                  <pic:blipFill>
+                    <a:blip r:embed="rId56"/>
+                    <a:stretch>
+                      <a:fillRect/>
+                    </a:stretch>
+                  </pic:blipFill>
+                  <pic:spPr bwMode="auto">
+                    <a:xfrm>
+                      <a:off x="0" y="0"/>
+                      <a:ext cx="5943600" cy="4754880"/>
+                    </a:xfrm>
+                    <a:prstGeom prst="rect">
+                      <a:avLst/>
+                    </a:prstGeom>
+                    <a:noFill/>
+                    <a:ln w="9525">
+                      <a:noFill/>
+                      <a:headEnd/>
+                      <a:tailEnd/>
+                    </a:ln>
+                  </pic:spPr>
+                </pic:pic>
+              </a:graphicData>
+            </a:graphic>
+          </wp:inline>
+        </w:drawing>
+      </w:r>
+    </w:p>
+    <w:bookmarkEnd w:id="59"/>
+    <w:bookmarkEnd w:id="60"/>
+    <w:bookmarkStart w:id="63" w:name="summary"/>
+    <w:p>
+      <w:pPr>
+        <w:pStyle w:val="Heading1"/>
+      </w:pPr>
+      <w:r>
+        <w:t xml:space="preserve">Summary</w:t>
+      </w:r>
+    </w:p>
+    <w:bookmarkStart w:id="61" w:name="strengths"/>
+    <w:p>
+      <w:pPr>
+        <w:pStyle w:val="Heading2"/>
+      </w:pPr>
+      <w:r>
+        <w:t xml:space="preserve">Strengths</w:t>
+      </w:r>
+    </w:p>
+    <w:p>
+      <w:pPr>
+        <w:numPr>
+          <w:ilvl w:val="0"/>
+          <w:numId w:val="1001"/>
+        </w:numPr>
+      </w:pPr>
+      <w:r>
+        <w:rPr>
+          <w:bCs/>
+          <w:b/>
+        </w:rPr>
+        <w:t xml:space="preserve">Academic satisfaction</w:t>
+      </w:r>
+      <w:r>
+        <w:t xml:space="preserve"> </w:t>
+      </w:r>
+      <w:r>
+        <w:t xml:space="preserve">remain high (over 90% on average) among first-year students</w:t>
+      </w:r>
+    </w:p>
+    <w:p>
+      <w:pPr>
+        <w:numPr>
+          <w:ilvl w:val="0"/>
+          <w:numId w:val="1001"/>
+        </w:numPr>
+      </w:pPr>
+      <w:r>
+        <w:t xml:space="preserve">Usage of</w:t>
+      </w:r>
+      <w:r>
+        <w:t xml:space="preserve"> </w:t>
+      </w:r>
+      <w:r>
+        <w:rPr>
+          <w:bCs/>
+          <w:b/>
+        </w:rPr>
+        <w:t xml:space="preserve">academic achievement center</w:t>
+      </w:r>
+      <w:r>
+        <w:t xml:space="preserve"> </w:t>
+      </w:r>
+      <w:r>
+        <w:t xml:space="preserve">and</w:t>
+      </w:r>
+      <w:r>
+        <w:t xml:space="preserve"> </w:t>
+      </w:r>
+      <w:r>
+        <w:rPr>
+          <w:bCs/>
+          <w:b/>
+        </w:rPr>
+        <w:t xml:space="preserve">academic adviser</w:t>
+      </w:r>
+      <w:r>
+        <w:t xml:space="preserve"> </w:t>
+      </w:r>
+      <w:r>
+        <w:t xml:space="preserve">have increased for first-year students</w:t>
+      </w:r>
+    </w:p>
+    <w:p>
+      <w:pPr>
+        <w:numPr>
+          <w:ilvl w:val="0"/>
+          <w:numId w:val="1001"/>
+        </w:numPr>
+      </w:pPr>
+      <w:r>
+        <w:t xml:space="preserve">First-year students’ satisfaction towards</w:t>
+      </w:r>
+      <w:r>
+        <w:t xml:space="preserve"> </w:t>
+      </w:r>
+      <w:r>
+        <w:rPr>
+          <w:bCs/>
+          <w:b/>
+        </w:rPr>
+        <w:t xml:space="preserve">Tech HelpDesk</w:t>
+      </w:r>
+      <w:r>
+        <w:t xml:space="preserve"> </w:t>
+      </w:r>
+      <w:r>
+        <w:t xml:space="preserve">and</w:t>
+      </w:r>
+      <w:r>
+        <w:t xml:space="preserve"> </w:t>
+      </w:r>
+      <w:r>
+        <w:rPr>
+          <w:bCs/>
+          <w:b/>
+        </w:rPr>
+        <w:t xml:space="preserve">Counseling Center</w:t>
+      </w:r>
+      <w:r>
+        <w:t xml:space="preserve"> </w:t>
+      </w:r>
+      <w:r>
+        <w:t xml:space="preserve">have increased</w:t>
+      </w:r>
+    </w:p>
+    <w:p>
+      <w:pPr>
+        <w:numPr>
+          <w:ilvl w:val="0"/>
+          <w:numId w:val="1001"/>
+        </w:numPr>
+      </w:pPr>
+      <w:r>
+        <w:rPr>
+          <w:bCs/>
+          <w:b/>
+        </w:rPr>
+        <w:t xml:space="preserve">Teaching quality</w:t>
+      </w:r>
+      <w:r>
+        <w:t xml:space="preserve"> </w:t>
+      </w:r>
+      <w:r>
+        <w:t xml:space="preserve">for first-year courses has been increasing steadily over the past three years</w:t>
+      </w:r>
+    </w:p>
+    <w:p>
+      <w:pPr>
+        <w:numPr>
+          <w:ilvl w:val="0"/>
+          <w:numId w:val="1001"/>
+        </w:numPr>
+      </w:pPr>
+      <w:r>
+        <w:rPr>
+          <w:bCs/>
+          <w:b/>
+        </w:rPr>
+        <w:t xml:space="preserve">Connection among first year students</w:t>
+      </w:r>
+      <w:r>
+        <w:t xml:space="preserve"> </w:t>
+      </w:r>
+      <w:r>
+        <w:t xml:space="preserve">increased compared to previous years</w:t>
+      </w:r>
+    </w:p>
+    <w:p>
+      <w:pPr>
+        <w:numPr>
+          <w:ilvl w:val="0"/>
+          <w:numId w:val="1001"/>
+        </w:numPr>
+      </w:pPr>
+      <w:r>
+        <w:t xml:space="preserve">First-year students from</w:t>
+      </w:r>
+      <w:r>
+        <w:t xml:space="preserve"> </w:t>
+      </w:r>
+      <w:r>
+        <w:rPr>
+          <w:bCs/>
+          <w:b/>
+        </w:rPr>
+        <w:t xml:space="preserve">Hispanic and Black ethnicity</w:t>
+      </w:r>
+      <w:r>
+        <w:t xml:space="preserve"> </w:t>
+      </w:r>
+      <w:r>
+        <w:t xml:space="preserve">are highly satisfied with counseling services</w:t>
+      </w:r>
+    </w:p>
+    <w:bookmarkEnd w:id="61"/>
+    <w:bookmarkStart w:id="62" w:name="opportunities"/>
+    <w:p>
+      <w:pPr>
+        <w:pStyle w:val="Heading2"/>
+      </w:pPr>
+      <w:r>
+        <w:t xml:space="preserve">Opportunities</w:t>
+      </w:r>
+    </w:p>
+    <w:p>
+      <w:pPr>
+        <w:numPr>
+          <w:ilvl w:val="0"/>
+          <w:numId w:val="1002"/>
+        </w:numPr>
+        <w:pStyle w:val="Compact"/>
+      </w:pPr>
+      <w:r>
+        <w:t xml:space="preserve">Food availability can be improved</w:t>
+      </w:r>
+    </w:p>
+    <w:p>
+      <w:pPr>
+        <w:numPr>
+          <w:ilvl w:val="1"/>
+          <w:numId w:val="1003"/>
+        </w:numPr>
+        <w:pStyle w:val="Compact"/>
+      </w:pPr>
+      <w:r>
+        <w:t xml:space="preserve">First-year students want</w:t>
+      </w:r>
+      <w:r>
+        <w:t xml:space="preserve"> </w:t>
+      </w:r>
+      <w:r>
+        <w:rPr>
+          <w:bCs/>
+          <w:b/>
+        </w:rPr>
+        <w:t xml:space="preserve">late night and weekend hours</w:t>
+      </w:r>
+      <w:r>
+        <w:t xml:space="preserve"> </w:t>
+      </w:r>
+      <w:r>
+        <w:t xml:space="preserve">for food</w:t>
+      </w:r>
+    </w:p>
+    <w:p>
+      <w:pPr>
+        <w:numPr>
+          <w:ilvl w:val="0"/>
+          <w:numId w:val="1002"/>
+        </w:numPr>
+        <w:pStyle w:val="Compact"/>
+      </w:pPr>
+      <w:r>
+        <w:t xml:space="preserve">More</w:t>
+      </w:r>
+      <w:r>
+        <w:t xml:space="preserve"> </w:t>
+      </w:r>
+      <w:r>
+        <w:rPr>
+          <w:bCs/>
+          <w:b/>
+        </w:rPr>
+        <w:t xml:space="preserve">events and activities</w:t>
+      </w:r>
+      <w:r>
+        <w:t xml:space="preserve"> </w:t>
+      </w:r>
+      <w:r>
+        <w:t xml:space="preserve">to help first-year students feel socially supported</w:t>
+      </w:r>
+    </w:p>
+    <w:p>
+      <w:pPr>
+        <w:numPr>
+          <w:ilvl w:val="1"/>
+          <w:numId w:val="1004"/>
+        </w:numPr>
+        <w:pStyle w:val="Compact"/>
+      </w:pPr>
+      <w:r>
+        <w:t xml:space="preserve">“</w:t>
+      </w:r>
+      <w:r>
+        <w:t xml:space="preserve">Connections need time and opportunity to build</w:t>
+      </w:r>
+      <w:r>
+        <w:t xml:space="preserve">”</w:t>
+      </w:r>
+    </w:p>
+    <w:p>
+      <w:pPr>
+        <w:numPr>
+          <w:ilvl w:val="0"/>
+          <w:numId w:val="1002"/>
+        </w:numPr>
+        <w:pStyle w:val="Compact"/>
+      </w:pPr>
+      <w:r>
+        <w:t xml:space="preserve">Counseling center may take a closer look at experiences of first-year students from</w:t>
+      </w:r>
+      <w:r>
+        <w:t xml:space="preserve"> </w:t>
+      </w:r>
+      <w:r>
+        <w:rPr>
+          <w:bCs/>
+          <w:b/>
+        </w:rPr>
+        <w:t xml:space="preserve">Asian and multi-races ethnicity</w:t>
+      </w:r>
+    </w:p>
+    <w:bookmarkEnd w:id="62"/>
+    <w:bookmarkEnd w:id="63"/>
     <w:sectPr>
       <w:headerReference r:id="rId10" w:type="default"/>
       <w:footerReference r:id="rId12" w:type="even"/>
@@ -960,6 +1547,82 @@
       </w:pPr>
     </w:lvl>
   </w:abstractNum>
+  <w:abstractNum w:abstractNumId="991">
+    <w:nsid w:val="A991"/>
+    <w:multiLevelType w:val="multilevel"/>
+    <w:lvl w:ilvl="0">
+      <w:numFmt w:val="bullet"/>
+      <w:lvlText w:val="•"/>
+      <w:lvlJc w:val="left"/>
+      <w:pPr>
+        <w:ind w:left="720" w:hanging="480"/>
+      </w:pPr>
+    </w:lvl>
+    <w:lvl w:ilvl="1">
+      <w:numFmt w:val="bullet"/>
+      <w:lvlText w:val="–"/>
+      <w:lvlJc w:val="left"/>
+      <w:pPr>
+        <w:ind w:left="1440" w:hanging="480"/>
+      </w:pPr>
+    </w:lvl>
+    <w:lvl w:ilvl="2">
+      <w:numFmt w:val="bullet"/>
+      <w:lvlText w:val="•"/>
+      <w:lvlJc w:val="left"/>
+      <w:pPr>
+        <w:ind w:left="2160" w:hanging="480"/>
+      </w:pPr>
+    </w:lvl>
+    <w:lvl w:ilvl="3">
+      <w:numFmt w:val="bullet"/>
+      <w:lvlText w:val="–"/>
+      <w:lvlJc w:val="left"/>
+      <w:pPr>
+        <w:ind w:left="2880" w:hanging="480"/>
+      </w:pPr>
+    </w:lvl>
+    <w:lvl w:ilvl="4">
+      <w:numFmt w:val="bullet"/>
+      <w:lvlText w:val="•"/>
+      <w:lvlJc w:val="left"/>
+      <w:pPr>
+        <w:ind w:left="3600" w:hanging="480"/>
+      </w:pPr>
+    </w:lvl>
+    <w:lvl w:ilvl="5">
+      <w:numFmt w:val="bullet"/>
+      <w:lvlText w:val="–"/>
+      <w:lvlJc w:val="left"/>
+      <w:pPr>
+        <w:ind w:left="4320" w:hanging="480"/>
+      </w:pPr>
+    </w:lvl>
+    <w:lvl w:ilvl="6">
+      <w:numFmt w:val="bullet"/>
+      <w:lvlText w:val="•"/>
+      <w:lvlJc w:val="left"/>
+      <w:pPr>
+        <w:ind w:left="5040" w:hanging="480"/>
+      </w:pPr>
+    </w:lvl>
+    <w:lvl w:ilvl="7">
+      <w:numFmt w:val="bullet"/>
+      <w:lvlText w:val="–"/>
+      <w:lvlJc w:val="left"/>
+      <w:pPr>
+        <w:ind w:left="5760" w:hanging="480"/>
+      </w:pPr>
+    </w:lvl>
+    <w:lvl w:ilvl="8">
+      <w:numFmt w:val="bullet"/>
+      <w:lvlText w:val="•"/>
+      <w:lvlJc w:val="left"/>
+      <w:pPr>
+        <w:ind w:left="6480" w:hanging="480"/>
+      </w:pPr>
+    </w:lvl>
+  </w:abstractNum>
   <w:num w16cid:durableId="56634087" w:numId="1">
     <w:abstractNumId w:val="10"/>
   </w:num>
@@ -998,6 +1661,18 @@
   </w:num>
   <w:num w:numId="1000">
     <w:abstractNumId w:val="990"/>
+  </w:num>
+  <w:num w:numId="1001">
+    <w:abstractNumId w:val="991"/>
+  </w:num>
+  <w:num w:numId="1002">
+    <w:abstractNumId w:val="991"/>
+  </w:num>
+  <w:num w:numId="1003">
+    <w:abstractNumId w:val="991"/>
+  </w:num>
+  <w:num w:numId="1004">
+    <w:abstractNumId w:val="991"/>
   </w:num>
 </w:numbering>
 </file>

</xml_diff>